<commit_message>
running the analysis to get final df
</commit_message>
<xml_diff>
--- a/notebooks/Missing values explanation.docx
+++ b/notebooks/Missing values explanation.docx
@@ -31,7 +31,7 @@
                     <pic:cNvPicPr/>
                   </pic:nvPicPr>
                   <pic:blipFill>
-                    <a:blip r:embed="rId4">
+                    <a:blip r:embed="rId5">
                       <a:extLst>
                         <a:ext uri="{28A0092B-C50C-407E-A947-70E740481C1C}">
                           <a14:useLocalDpi xmlns:a14="http://schemas.microsoft.com/office/drawing/2010/main" val="0"/>
@@ -95,7 +95,7 @@
                     <pic:cNvPicPr/>
                   </pic:nvPicPr>
                   <pic:blipFill>
-                    <a:blip r:embed="rId5"/>
+                    <a:blip r:embed="rId6"/>
                     <a:stretch>
                       <a:fillRect/>
                     </a:stretch>
@@ -137,7 +137,7 @@
                     <pic:cNvPicPr/>
                   </pic:nvPicPr>
                   <pic:blipFill>
-                    <a:blip r:embed="rId6"/>
+                    <a:blip r:embed="rId7"/>
                     <a:stretch>
                       <a:fillRect/>
                     </a:stretch>
@@ -179,7 +179,7 @@
                     <pic:cNvPicPr/>
                   </pic:nvPicPr>
                   <pic:blipFill>
-                    <a:blip r:embed="rId7"/>
+                    <a:blip r:embed="rId8"/>
                     <a:stretch>
                       <a:fillRect/>
                     </a:stretch>
@@ -210,13 +210,7 @@
         <w:br/>
       </w:r>
       <w:r>
-        <w:t>« </w:t>
-      </w:r>
-      <w:r>
-        <w:t>Le Rio Negro s'assèche</w:t>
-      </w:r>
-      <w:r>
-        <w:t xml:space="preserve"> » with </w:t>
+        <w:t xml:space="preserve">« Le Rio Negro s'assèche » with </w:t>
       </w:r>
       <w:r>
         <w:t>different</w:t>
@@ -230,6 +224,150 @@
       <w:r>
         <w:br/>
         <w:t>“Maman va danser” could have been duplicated rows</w:t>
+      </w:r>
+    </w:p>
+    <w:p/>
+    <w:p>
+      <w:r>
+        <w:br w:type="page"/>
+      </w:r>
+    </w:p>
+    <w:p>
+      <w:r>
+        <w:lastRenderedPageBreak/>
+        <w:t>Duplicated tag explanation</w:t>
+      </w:r>
+    </w:p>
+    <w:p>
+      <w:pPr>
+        <w:pStyle w:val="ListParagraph"/>
+        <w:numPr>
+          <w:ilvl w:val="0"/>
+          <w:numId w:val="1"/>
+        </w:numPr>
+      </w:pPr>
+      <w:r>
+        <w:t xml:space="preserve">In order to avoid duplicated </w:t>
+      </w:r>
+      <w:r>
+        <w:t>row with different ‘Primary Theme’ &gt; keeping the first</w:t>
+      </w:r>
+    </w:p>
+    <w:p>
+      <w:r>
+        <w:drawing>
+          <wp:inline distT="0" distB="0" distL="0" distR="0" wp14:anchorId="427FEAF3" wp14:editId="40654A2A">
+            <wp:extent cx="7059010" cy="828791"/>
+            <wp:effectExtent l="0" t="0" r="0" b="9525"/>
+            <wp:docPr id="1733037584" name="Picture 1"/>
+            <wp:cNvGraphicFramePr>
+              <a:graphicFrameLocks xmlns:a="http://schemas.openxmlformats.org/drawingml/2006/main" noChangeAspect="1"/>
+            </wp:cNvGraphicFramePr>
+            <a:graphic xmlns:a="http://schemas.openxmlformats.org/drawingml/2006/main">
+              <a:graphicData uri="http://schemas.openxmlformats.org/drawingml/2006/picture">
+                <pic:pic xmlns:pic="http://schemas.openxmlformats.org/drawingml/2006/picture">
+                  <pic:nvPicPr>
+                    <pic:cNvPr id="1733037584" name=""/>
+                    <pic:cNvPicPr/>
+                  </pic:nvPicPr>
+                  <pic:blipFill>
+                    <a:blip r:embed="rId9"/>
+                    <a:stretch>
+                      <a:fillRect/>
+                    </a:stretch>
+                  </pic:blipFill>
+                  <pic:spPr>
+                    <a:xfrm>
+                      <a:off x="0" y="0"/>
+                      <a:ext cx="7059010" cy="828791"/>
+                    </a:xfrm>
+                    <a:prstGeom prst="rect">
+                      <a:avLst/>
+                    </a:prstGeom>
+                  </pic:spPr>
+                </pic:pic>
+              </a:graphicData>
+            </a:graphic>
+          </wp:inline>
+        </w:drawing>
+      </w:r>
+    </w:p>
+    <w:p>
+      <w:r>
+        <w:drawing>
+          <wp:inline distT="0" distB="0" distL="0" distR="0" wp14:anchorId="763B6D3C" wp14:editId="60DA9713">
+            <wp:extent cx="7916380" cy="590632"/>
+            <wp:effectExtent l="0" t="0" r="8890" b="0"/>
+            <wp:docPr id="821169917" name="Picture 1"/>
+            <wp:cNvGraphicFramePr>
+              <a:graphicFrameLocks xmlns:a="http://schemas.openxmlformats.org/drawingml/2006/main" noChangeAspect="1"/>
+            </wp:cNvGraphicFramePr>
+            <a:graphic xmlns:a="http://schemas.openxmlformats.org/drawingml/2006/main">
+              <a:graphicData uri="http://schemas.openxmlformats.org/drawingml/2006/picture">
+                <pic:pic xmlns:pic="http://schemas.openxmlformats.org/drawingml/2006/picture">
+                  <pic:nvPicPr>
+                    <pic:cNvPr id="821169917" name=""/>
+                    <pic:cNvPicPr/>
+                  </pic:nvPicPr>
+                  <pic:blipFill>
+                    <a:blip r:embed="rId10"/>
+                    <a:stretch>
+                      <a:fillRect/>
+                    </a:stretch>
+                  </pic:blipFill>
+                  <pic:spPr>
+                    <a:xfrm>
+                      <a:off x="0" y="0"/>
+                      <a:ext cx="7916380" cy="590632"/>
+                    </a:xfrm>
+                    <a:prstGeom prst="rect">
+                      <a:avLst/>
+                    </a:prstGeom>
+                  </pic:spPr>
+                </pic:pic>
+              </a:graphicData>
+            </a:graphic>
+          </wp:inline>
+        </w:drawing>
+      </w:r>
+    </w:p>
+    <w:p>
+      <w:r>
+        <w:drawing>
+          <wp:inline distT="0" distB="0" distL="0" distR="0" wp14:anchorId="56060B86" wp14:editId="40F4F889">
+            <wp:extent cx="4591691" cy="1009791"/>
+            <wp:effectExtent l="0" t="0" r="0" b="0"/>
+            <wp:docPr id="1095626960" name="Picture 1"/>
+            <wp:cNvGraphicFramePr>
+              <a:graphicFrameLocks xmlns:a="http://schemas.openxmlformats.org/drawingml/2006/main" noChangeAspect="1"/>
+            </wp:cNvGraphicFramePr>
+            <a:graphic xmlns:a="http://schemas.openxmlformats.org/drawingml/2006/main">
+              <a:graphicData uri="http://schemas.openxmlformats.org/drawingml/2006/picture">
+                <pic:pic xmlns:pic="http://schemas.openxmlformats.org/drawingml/2006/picture">
+                  <pic:nvPicPr>
+                    <pic:cNvPr id="1095626960" name=""/>
+                    <pic:cNvPicPr/>
+                  </pic:nvPicPr>
+                  <pic:blipFill>
+                    <a:blip r:embed="rId11"/>
+                    <a:stretch>
+                      <a:fillRect/>
+                    </a:stretch>
+                  </pic:blipFill>
+                  <pic:spPr>
+                    <a:xfrm>
+                      <a:off x="0" y="0"/>
+                      <a:ext cx="4591691" cy="1009791"/>
+                    </a:xfrm>
+                    <a:prstGeom prst="rect">
+                      <a:avLst/>
+                    </a:prstGeom>
+                  </pic:spPr>
+                </pic:pic>
+              </a:graphicData>
+            </a:graphic>
+          </wp:inline>
+        </w:drawing>
       </w:r>
     </w:p>
     <w:sectPr>
@@ -240,6 +378,126 @@
     </w:sectPr>
   </w:body>
 </w:document>
+</file>
+
+<file path=word/numbering.xml><?xml version="1.0" encoding="utf-8"?>
+<w:numbering xmlns:wpc="http://schemas.microsoft.com/office/word/2010/wordprocessingCanvas" xmlns:cx="http://schemas.microsoft.com/office/drawing/2014/chartex" xmlns:cx1="http://schemas.microsoft.com/office/drawing/2015/9/8/chartex" xmlns:cx2="http://schemas.microsoft.com/office/drawing/2015/10/21/chartex" xmlns:cx3="http://schemas.microsoft.com/office/drawing/2016/5/9/chartex" xmlns:cx4="http://schemas.microsoft.com/office/drawing/2016/5/10/chartex" xmlns:cx5="http://schemas.microsoft.com/office/drawing/2016/5/11/chartex" xmlns:cx6="http://schemas.microsoft.com/office/drawing/2016/5/12/chartex" xmlns:cx7="http://schemas.microsoft.com/office/drawing/2016/5/13/chartex" xmlns:cx8="http://schemas.microsoft.com/office/drawing/2016/5/14/chartex" xmlns:mc="http://schemas.openxmlformats.org/markup-compatibility/2006" xmlns:aink="http://schemas.microsoft.com/office/drawing/2016/ink" xmlns:am3d="http://schemas.microsoft.com/office/drawing/2017/model3d" xmlns:o="urn:schemas-microsoft-com:office:office" xmlns:oel="http://schemas.microsoft.com/office/2019/extlst" xmlns:r="http://schemas.openxmlformats.org/officeDocument/2006/relationships" xmlns:m="http://schemas.openxmlformats.org/officeDocument/2006/math" xmlns:v="urn:schemas-microsoft-com:vml" xmlns:wp14="http://schemas.microsoft.com/office/word/2010/wordprocessingDrawing" xmlns:wp="http://schemas.openxmlformats.org/drawingml/2006/wordprocessingDrawing" xmlns:w10="urn:schemas-microsoft-com:office:word" xmlns:w="http://schemas.openxmlformats.org/wordprocessingml/2006/main" xmlns:w14="http://schemas.microsoft.com/office/word/2010/wordml" xmlns:w15="http://schemas.microsoft.com/office/word/2012/wordml" xmlns:w16cex="http://schemas.microsoft.com/office/word/2018/wordml/cex" xmlns:w16cid="http://schemas.microsoft.com/office/word/2016/wordml/cid" xmlns:w16="http://schemas.microsoft.com/office/word/2018/wordml" xmlns:w16du="http://schemas.microsoft.com/office/word/2023/wordml/word16du" xmlns:w16sdtdh="http://schemas.microsoft.com/office/word/2020/wordml/sdtdatahash" xmlns:w16sdtfl="http://schemas.microsoft.com/office/word/2024/wordml/sdtformatlock" xmlns:w16se="http://schemas.microsoft.com/office/word/2015/wordml/symex" xmlns:wpg="http://schemas.microsoft.com/office/word/2010/wordprocessingGroup" xmlns:wpi="http://schemas.microsoft.com/office/word/2010/wordprocessingInk" xmlns:wne="http://schemas.microsoft.com/office/word/2006/wordml" xmlns:wps="http://schemas.microsoft.com/office/word/2010/wordprocessingShape" mc:Ignorable="w14 w15 w16se w16cid w16 w16cex w16sdtdh w16sdtfl w16du wp14">
+  <w:abstractNum w:abstractNumId="0" w15:restartNumberingAfterBreak="0">
+    <w:nsid w:val="7AE56691"/>
+    <w:multiLevelType w:val="hybridMultilevel"/>
+    <w:tmpl w:val="4CE2E16E"/>
+    <w:lvl w:ilvl="0" w:tplc="80BE9310">
+      <w:numFmt w:val="bullet"/>
+      <w:lvlText w:val=""/>
+      <w:lvlJc w:val="left"/>
+      <w:pPr>
+        <w:ind w:left="720" w:hanging="360"/>
+      </w:pPr>
+      <w:rPr>
+        <w:rFonts w:ascii="Wingdings" w:eastAsiaTheme="minorHAnsi" w:hAnsi="Wingdings" w:cstheme="minorBidi" w:hint="default"/>
+      </w:rPr>
+    </w:lvl>
+    <w:lvl w:ilvl="1" w:tplc="04090003" w:tentative="1">
+      <w:start w:val="1"/>
+      <w:numFmt w:val="bullet"/>
+      <w:lvlText w:val="o"/>
+      <w:lvlJc w:val="left"/>
+      <w:pPr>
+        <w:ind w:left="1440" w:hanging="360"/>
+      </w:pPr>
+      <w:rPr>
+        <w:rFonts w:ascii="Courier New" w:hAnsi="Courier New" w:cs="Courier New" w:hint="default"/>
+      </w:rPr>
+    </w:lvl>
+    <w:lvl w:ilvl="2" w:tplc="04090005" w:tentative="1">
+      <w:start w:val="1"/>
+      <w:numFmt w:val="bullet"/>
+      <w:lvlText w:val=""/>
+      <w:lvlJc w:val="left"/>
+      <w:pPr>
+        <w:ind w:left="2160" w:hanging="360"/>
+      </w:pPr>
+      <w:rPr>
+        <w:rFonts w:ascii="Wingdings" w:hAnsi="Wingdings" w:hint="default"/>
+      </w:rPr>
+    </w:lvl>
+    <w:lvl w:ilvl="3" w:tplc="04090001" w:tentative="1">
+      <w:start w:val="1"/>
+      <w:numFmt w:val="bullet"/>
+      <w:lvlText w:val=""/>
+      <w:lvlJc w:val="left"/>
+      <w:pPr>
+        <w:ind w:left="2880" w:hanging="360"/>
+      </w:pPr>
+      <w:rPr>
+        <w:rFonts w:ascii="Symbol" w:hAnsi="Symbol" w:hint="default"/>
+      </w:rPr>
+    </w:lvl>
+    <w:lvl w:ilvl="4" w:tplc="04090003" w:tentative="1">
+      <w:start w:val="1"/>
+      <w:numFmt w:val="bullet"/>
+      <w:lvlText w:val="o"/>
+      <w:lvlJc w:val="left"/>
+      <w:pPr>
+        <w:ind w:left="3600" w:hanging="360"/>
+      </w:pPr>
+      <w:rPr>
+        <w:rFonts w:ascii="Courier New" w:hAnsi="Courier New" w:cs="Courier New" w:hint="default"/>
+      </w:rPr>
+    </w:lvl>
+    <w:lvl w:ilvl="5" w:tplc="04090005" w:tentative="1">
+      <w:start w:val="1"/>
+      <w:numFmt w:val="bullet"/>
+      <w:lvlText w:val=""/>
+      <w:lvlJc w:val="left"/>
+      <w:pPr>
+        <w:ind w:left="4320" w:hanging="360"/>
+      </w:pPr>
+      <w:rPr>
+        <w:rFonts w:ascii="Wingdings" w:hAnsi="Wingdings" w:hint="default"/>
+      </w:rPr>
+    </w:lvl>
+    <w:lvl w:ilvl="6" w:tplc="04090001" w:tentative="1">
+      <w:start w:val="1"/>
+      <w:numFmt w:val="bullet"/>
+      <w:lvlText w:val=""/>
+      <w:lvlJc w:val="left"/>
+      <w:pPr>
+        <w:ind w:left="5040" w:hanging="360"/>
+      </w:pPr>
+      <w:rPr>
+        <w:rFonts w:ascii="Symbol" w:hAnsi="Symbol" w:hint="default"/>
+      </w:rPr>
+    </w:lvl>
+    <w:lvl w:ilvl="7" w:tplc="04090003" w:tentative="1">
+      <w:start w:val="1"/>
+      <w:numFmt w:val="bullet"/>
+      <w:lvlText w:val="o"/>
+      <w:lvlJc w:val="left"/>
+      <w:pPr>
+        <w:ind w:left="5760" w:hanging="360"/>
+      </w:pPr>
+      <w:rPr>
+        <w:rFonts w:ascii="Courier New" w:hAnsi="Courier New" w:cs="Courier New" w:hint="default"/>
+      </w:rPr>
+    </w:lvl>
+    <w:lvl w:ilvl="8" w:tplc="04090005" w:tentative="1">
+      <w:start w:val="1"/>
+      <w:numFmt w:val="bullet"/>
+      <w:lvlText w:val=""/>
+      <w:lvlJc w:val="left"/>
+      <w:pPr>
+        <w:ind w:left="6480" w:hanging="360"/>
+      </w:pPr>
+      <w:rPr>
+        <w:rFonts w:ascii="Wingdings" w:hAnsi="Wingdings" w:hint="default"/>
+      </w:rPr>
+    </w:lvl>
+  </w:abstractNum>
+  <w:num w:numId="1" w16cid:durableId="116070746">
+    <w:abstractNumId w:val="0"/>
+  </w:num>
+</w:numbering>
 </file>
 
 <file path=word/styles.xml><?xml version="1.0" encoding="utf-8"?>

</xml_diff>